<commit_message>
change list realisation in task2
</commit_message>
<xml_diff>
--- a/task2/report2.docx
+++ b/task2/report2.docx
@@ -409,16 +409,7 @@
           <w:sz w:val="40"/>
           <w:szCs w:val="40"/>
         </w:rPr>
-        <w:t xml:space="preserve">Вариант </w:t>
-      </w:r>
-      <w:r>
-        <w:rPr>
-          <w:b/>
-          <w:bCs/>
-          <w:sz w:val="40"/>
-          <w:szCs w:val="40"/>
-        </w:rPr>
-        <w:t>26</w:t>
+        <w:t>Вариант 26</w:t>
       </w:r>
     </w:p>
     <w:p>
@@ -588,42 +579,7 @@
                 <w:sz w:val="28"/>
                 <w:szCs w:val="28"/>
               </w:rPr>
-              <w:t>Яловега</w:t>
-            </w:r>
-            <w:r>
-              <w:rPr>
-                <w:sz w:val="28"/>
-                <w:szCs w:val="28"/>
-              </w:rPr>
-              <w:t xml:space="preserve"> </w:t>
-            </w:r>
-            <w:r>
-              <w:rPr>
-                <w:sz w:val="28"/>
-                <w:szCs w:val="28"/>
-              </w:rPr>
-              <w:t>Н</w:t>
-            </w:r>
-            <w:r>
-              <w:rPr>
-                <w:sz w:val="28"/>
-                <w:szCs w:val="28"/>
-              </w:rPr>
-              <w:t>.</w:t>
-            </w:r>
-            <w:r>
-              <w:rPr>
-                <w:sz w:val="28"/>
-                <w:szCs w:val="28"/>
-              </w:rPr>
-              <w:t>В</w:t>
-            </w:r>
-            <w:r>
-              <w:rPr>
-                <w:sz w:val="28"/>
-                <w:szCs w:val="28"/>
-              </w:rPr>
-              <w:t xml:space="preserve">. </w:t>
+              <w:t xml:space="preserve">Яловега Н.В. </w:t>
             </w:r>
           </w:p>
         </w:tc>
@@ -1520,10 +1476,7 @@
         <w:br/>
       </w:r>
       <w:r>
-        <w:rPr>
-          <w:sz w:val="28"/>
-          <w:szCs w:val="28"/>
-        </w:rPr>
+        <w:rPr/>
       </w:r>
       <m:oMath xmlns:m="http://schemas.openxmlformats.org/officeDocument/2006/math">
         <m:r>
@@ -3272,7 +3225,7 @@
     </w:p>
     <w:tbl>
       <w:tblPr>
-        <w:tblW w:w="10329" w:type="dxa"/>
+        <w:tblW w:w="10323" w:type="dxa"/>
         <w:jc w:val="left"/>
         <w:tblInd w:w="93" w:type="dxa"/>
         <w:tblCellMar>
@@ -3285,10 +3238,10 @@
       </w:tblPr>
       <w:tblGrid>
         <w:gridCol w:w="2357"/>
-        <w:gridCol w:w="1545"/>
-        <w:gridCol w:w="1913"/>
+        <w:gridCol w:w="1666"/>
+        <w:gridCol w:w="1792"/>
         <w:gridCol w:w="2178"/>
-        <w:gridCol w:w="2336"/>
+        <w:gridCol w:w="2330"/>
       </w:tblGrid>
       <w:tr>
         <w:trPr>
@@ -3333,7 +3286,7 @@
         </w:tc>
         <w:tc>
           <w:tcPr>
-            <w:tcW w:w="1545" w:type="dxa"/>
+            <w:tcW w:w="1666" w:type="dxa"/>
             <w:tcBorders>
               <w:top w:val="single" w:sz="4" w:space="0" w:color="000000"/>
               <w:bottom w:val="single" w:sz="4" w:space="0" w:color="000000"/>
@@ -3413,13 +3366,24 @@
                 <w:sz w:val="28"/>
                 <w:szCs w:val="28"/>
               </w:rPr>
-              <w:t>Время(с)</w:t>
+              <w:t xml:space="preserve">Время </w:t>
+            </w:r>
+            <w:r>
+              <w:rPr>
+                <w:rFonts w:cs="Calibri"/>
+                <w:b/>
+                <w:bCs/>
+                <w:color w:val="000000"/>
+                <w:sz w:val="28"/>
+                <w:szCs w:val="28"/>
+              </w:rPr>
+              <w:t>(мс)</w:t>
             </w:r>
           </w:p>
         </w:tc>
         <w:tc>
           <w:tcPr>
-            <w:tcW w:w="1913" w:type="dxa"/>
+            <w:tcW w:w="1792" w:type="dxa"/>
             <w:tcBorders>
               <w:top w:val="single" w:sz="4" w:space="0" w:color="000000"/>
               <w:left w:val="single" w:sz="4" w:space="0" w:color="000000"/>
@@ -3450,7 +3414,18 @@
                 <w:sz w:val="28"/>
                 <w:szCs w:val="28"/>
               </w:rPr>
-              <w:t>Время в прошлой программе(с)</w:t>
+              <w:t xml:space="preserve">Время в прошлой программе </w:t>
+            </w:r>
+            <w:r>
+              <w:rPr>
+                <w:rFonts w:cs="Calibri"/>
+                <w:b/>
+                <w:bCs/>
+                <w:color w:val="000000"/>
+                <w:sz w:val="28"/>
+                <w:szCs w:val="28"/>
+              </w:rPr>
+              <w:t>(мс)</w:t>
             </w:r>
           </w:p>
         </w:tc>
@@ -3492,7 +3467,7 @@
         </w:tc>
         <w:tc>
           <w:tcPr>
-            <w:tcW w:w="2336" w:type="dxa"/>
+            <w:tcW w:w="2330" w:type="dxa"/>
             <w:tcBorders>
               <w:top w:val="single" w:sz="4" w:space="0" w:color="000000"/>
               <w:bottom w:val="single" w:sz="4" w:space="0" w:color="000000"/>
@@ -3563,7 +3538,7 @@
         </w:tc>
         <w:tc>
           <w:tcPr>
-            <w:tcW w:w="1545" w:type="dxa"/>
+            <w:tcW w:w="1666" w:type="dxa"/>
             <w:tcBorders>
               <w:top w:val="single" w:sz="4" w:space="0" w:color="000000"/>
               <w:bottom w:val="single" w:sz="4" w:space="0" w:color="000000"/>
@@ -3581,13 +3556,17 @@
               </w:rPr>
             </w:pPr>
             <w:r>
-              <w:rPr/>
+              <w:rPr>
+                <w:color w:val="222222"/>
+                <w:sz w:val="28"/>
+                <w:szCs w:val="28"/>
+              </w:rPr>
             </w:r>
           </w:p>
         </w:tc>
         <w:tc>
           <w:tcPr>
-            <w:tcW w:w="1913" w:type="dxa"/>
+            <w:tcW w:w="1792" w:type="dxa"/>
             <w:tcBorders>
               <w:left w:val="single" w:sz="4" w:space="0" w:color="000000"/>
               <w:bottom w:val="single" w:sz="4" w:space="0" w:color="000000"/>
@@ -3649,11 +3628,21 @@
               </w:rPr>
               <w:t>1000000</w:t>
             </w:r>
+            <w:r>
+              <w:rPr>
+                <w:rFonts w:cs="Calibri"/>
+                <w:color w:val="000000"/>
+                <w:sz w:val="28"/>
+                <w:szCs w:val="28"/>
+                <w:lang w:val="en-US"/>
+              </w:rPr>
+              <w:t>0</w:t>
+            </w:r>
           </w:p>
         </w:tc>
         <w:tc>
           <w:tcPr>
-            <w:tcW w:w="2336" w:type="dxa"/>
+            <w:tcW w:w="2330" w:type="dxa"/>
             <w:tcBorders>
               <w:left w:val="single" w:sz="4" w:space="0" w:color="000000"/>
               <w:bottom w:val="single" w:sz="4" w:space="0" w:color="000000"/>
@@ -3719,7 +3708,7 @@
         </w:tc>
         <w:tc>
           <w:tcPr>
-            <w:tcW w:w="1545" w:type="dxa"/>
+            <w:tcW w:w="1666" w:type="dxa"/>
             <w:tcBorders>
               <w:top w:val="single" w:sz="4" w:space="0" w:color="000000"/>
               <w:bottom w:val="single" w:sz="4" w:space="0" w:color="000000"/>
@@ -3736,13 +3725,16 @@
               </w:rPr>
             </w:pPr>
             <w:r>
-              <w:rPr/>
+              <w:rPr>
+                <w:sz w:val="28"/>
+                <w:szCs w:val="28"/>
+              </w:rPr>
             </w:r>
           </w:p>
         </w:tc>
         <w:tc>
           <w:tcPr>
-            <w:tcW w:w="1913" w:type="dxa"/>
+            <w:tcW w:w="1792" w:type="dxa"/>
             <w:tcBorders>
               <w:left w:val="single" w:sz="4" w:space="0" w:color="000000"/>
               <w:bottom w:val="single" w:sz="4" w:space="0" w:color="000000"/>
@@ -3821,7 +3813,7 @@
         </w:tc>
         <w:tc>
           <w:tcPr>
-            <w:tcW w:w="2336" w:type="dxa"/>
+            <w:tcW w:w="2330" w:type="dxa"/>
             <w:tcBorders>
               <w:left w:val="single" w:sz="4" w:space="0" w:color="000000"/>
               <w:bottom w:val="single" w:sz="4" w:space="0" w:color="000000"/>
@@ -3881,13 +3873,13 @@
                 <w:sz w:val="28"/>
                 <w:szCs w:val="28"/>
               </w:rPr>
-              <w:t>Машинное слово</w:t>
+              <w:t>Массив битов</w:t>
             </w:r>
           </w:p>
         </w:tc>
         <w:tc>
           <w:tcPr>
-            <w:tcW w:w="1545" w:type="dxa"/>
+            <w:tcW w:w="1666" w:type="dxa"/>
             <w:tcBorders>
               <w:top w:val="single" w:sz="4" w:space="0" w:color="000000"/>
               <w:bottom w:val="single" w:sz="4" w:space="0" w:color="000000"/>
@@ -3899,18 +3891,55 @@
               <w:pStyle w:val="Normal"/>
               <w:jc w:val="center"/>
               <w:rPr>
+                <w:rFonts w:ascii="Times New Roman" w:hAnsi="Times New Roman"/>
                 <w:sz w:val="28"/>
                 <w:szCs w:val="28"/>
               </w:rPr>
             </w:pPr>
             <w:r>
-              <w:rPr/>
+              <w:rPr>
+                <w:sz w:val="28"/>
+                <w:szCs w:val="28"/>
+              </w:rPr>
+              <w:t>0.000</w:t>
+            </w:r>
+            <w:r>
+              <w:rPr>
+                <w:sz w:val="28"/>
+                <w:szCs w:val="28"/>
+              </w:rPr>
+              <w:t>7421</w:t>
+            </w:r>
+            <w:r>
+              <w:rPr>
+                <w:sz w:val="28"/>
+                <w:szCs w:val="28"/>
+              </w:rPr>
+              <w:t xml:space="preserve"> -</w:t>
+            </w:r>
+          </w:p>
+          <w:p>
+            <w:pPr>
+              <w:pStyle w:val="Normal"/>
+              <w:jc w:val="center"/>
+              <w:rPr>
+                <w:rFonts w:ascii="Times New Roman" w:hAnsi="Times New Roman"/>
+                <w:sz w:val="28"/>
+                <w:szCs w:val="28"/>
+              </w:rPr>
+            </w:pPr>
+            <w:r>
+              <w:rPr>
+                <w:sz w:val="28"/>
+                <w:szCs w:val="28"/>
+              </w:rPr>
+              <w:t>0.0007877</w:t>
             </w:r>
           </w:p>
         </w:tc>
         <w:tc>
           <w:tcPr>
-            <w:tcW w:w="1913" w:type="dxa"/>
+            <w:tcW w:w="1792" w:type="dxa"/>
             <w:tcBorders>
               <w:left w:val="single" w:sz="4" w:space="0" w:color="000000"/>
               <w:bottom w:val="single" w:sz="4" w:space="0" w:color="000000"/>
@@ -3989,7 +4018,7 @@
         </w:tc>
         <w:tc>
           <w:tcPr>
-            <w:tcW w:w="2336" w:type="dxa"/>
+            <w:tcW w:w="2330" w:type="dxa"/>
             <w:tcBorders>
               <w:left w:val="single" w:sz="4" w:space="0" w:color="000000"/>
               <w:bottom w:val="single" w:sz="4" w:space="0" w:color="000000"/>
@@ -4043,19 +4072,31 @@
               </w:rPr>
             </w:pPr>
             <w:r>
+              <w:rPr/>
+            </w:r>
+          </w:p>
+          <w:p>
+            <w:pPr>
+              <w:pStyle w:val="Normal"/>
+              <w:rPr>
+                <w:sz w:val="28"/>
+                <w:szCs w:val="28"/>
+              </w:rPr>
+            </w:pPr>
+            <w:r>
               <w:rPr>
                 <w:rFonts w:cs="Calibri"/>
                 <w:color w:val="000000"/>
                 <w:sz w:val="28"/>
                 <w:szCs w:val="28"/>
               </w:rPr>
-              <w:t>Массив битов</w:t>
+              <w:t>Машинное слово</w:t>
             </w:r>
           </w:p>
         </w:tc>
         <w:tc>
           <w:tcPr>
-            <w:tcW w:w="1545" w:type="dxa"/>
+            <w:tcW w:w="1666" w:type="dxa"/>
             <w:tcBorders>
               <w:top w:val="single" w:sz="4" w:space="0" w:color="000000"/>
               <w:bottom w:val="single" w:sz="4" w:space="0" w:color="000000"/>
@@ -4067,18 +4108,22 @@
               <w:pStyle w:val="Normal"/>
               <w:jc w:val="center"/>
               <w:rPr>
+                <w:rFonts w:ascii="Times New Roman" w:hAnsi="Times New Roman"/>
                 <w:sz w:val="28"/>
                 <w:szCs w:val="28"/>
               </w:rPr>
             </w:pPr>
             <w:r>
-              <w:rPr/>
+              <w:rPr>
+                <w:sz w:val="28"/>
+                <w:szCs w:val="28"/>
+              </w:rPr>
             </w:r>
           </w:p>
         </w:tc>
         <w:tc>
           <w:tcPr>
-            <w:tcW w:w="1913" w:type="dxa"/>
+            <w:tcW w:w="1792" w:type="dxa"/>
             <w:tcBorders>
               <w:left w:val="single" w:sz="4" w:space="0" w:color="000000"/>
               <w:bottom w:val="single" w:sz="4" w:space="0" w:color="000000"/>
@@ -4157,7 +4202,7 @@
         </w:tc>
         <w:tc>
           <w:tcPr>
-            <w:tcW w:w="2336" w:type="dxa"/>
+            <w:tcW w:w="2330" w:type="dxa"/>
             <w:tcBorders>
               <w:left w:val="single" w:sz="4" w:space="0" w:color="000000"/>
               <w:bottom w:val="single" w:sz="4" w:space="0" w:color="000000"/>
@@ -4212,6 +4257,42 @@
         </w:rPr>
       </w:pPr>
       <w:r>
+        <w:rPr/>
+      </w:r>
+    </w:p>
+    <w:p>
+      <w:pPr>
+        <w:pStyle w:val="Normal"/>
+        <w:rPr>
+          <w:sz w:val="28"/>
+          <w:szCs w:val="28"/>
+        </w:rPr>
+      </w:pPr>
+      <w:r>
+        <w:rPr/>
+      </w:r>
+    </w:p>
+    <w:p>
+      <w:pPr>
+        <w:pStyle w:val="Normal"/>
+        <w:rPr>
+          <w:sz w:val="28"/>
+          <w:szCs w:val="28"/>
+        </w:rPr>
+      </w:pPr>
+      <w:r>
+        <w:rPr/>
+      </w:r>
+    </w:p>
+    <w:p>
+      <w:pPr>
+        <w:pStyle w:val="Normal"/>
+        <w:rPr>
+          <w:sz w:val="28"/>
+          <w:szCs w:val="28"/>
+        </w:rPr>
+      </w:pPr>
+      <w:r>
         <w:rPr>
           <w:sz w:val="28"/>
           <w:szCs w:val="28"/>
@@ -4304,71 +4385,43 @@
       </w:pPr>
       <w:r>
         <w:rPr/>
-        <mc:AlternateContent>
-          <mc:Choice Requires="wps">
-            <w:drawing>
-              <wp:inline distT="0" distB="0" distL="0" distR="0">
-                <wp:extent cx="4184015" cy="2484755"/>
-                <wp:effectExtent l="0" t="0" r="0" b="0"/>
-                <wp:docPr id="1" name=""/>
-                <a:graphic xmlns:a="http://schemas.openxmlformats.org/drawingml/2006/main">
-                  <a:graphicData uri="http://schemas.openxmlformats.org/drawingml/2006/picture">
-                    <pic:pic xmlns:pic="http://schemas.openxmlformats.org/drawingml/2006/picture">
-                      <pic:nvPicPr>
-                        <pic:cNvPr id="0" name="" descr=""/>
-                        <pic:cNvPicPr/>
-                      </pic:nvPicPr>
-                      <pic:blipFill>
-                        <a:blip r:embed="rId2"/>
-                        <a:stretch/>
-                      </pic:blipFill>
-                      <pic:spPr>
-                        <a:xfrm>
-                          <a:off x="0" y="0"/>
-                          <a:ext cx="4183560" cy="2484000"/>
-                        </a:xfrm>
-                        <a:prstGeom prst="rect">
-                          <a:avLst/>
-                        </a:prstGeom>
-                        <a:ln>
-                          <a:noFill/>
-                        </a:ln>
-                      </pic:spPr>
-                    </pic:pic>
-                  </a:graphicData>
-                </a:graphic>
-              </wp:inline>
-            </w:drawing>
-          </mc:Choice>
-          <mc:Fallback>
-            <w:pict>
-              <v:shapetype id="shapetype_75" coordsize="21600,21600" o:spt="75" o:preferrelative="t" path="m@4@5l@4@11@9@11@9@5xe" filled="f" stroked="f">
-                <v:stroke joinstyle="miter"/>
-                <v:formulas>
-                  <v:f eqn="if lineDrawn pixelLineWidth 0"/>
-                  <v:f eqn="sum @0 1 0"/>
-                  <v:f eqn="sum 0 0 @1"/>
-                  <v:f eqn="prod @2 1 2"/>
-                  <v:f eqn="prod @3 21600 pixelWidth"/>
-                  <v:f eqn="prod @3 21600 pixelHeight"/>
-                  <v:f eqn="sum @0 0 1"/>
-                  <v:f eqn="prod @6 1 2"/>
-                  <v:f eqn="prod @7 21600 pixelWidth"/>
-                  <v:f eqn="sum @8 21600 0"/>
-                  <v:f eqn="prod @7 21600 pixelHeight"/>
-                  <v:f eqn="sum @10 21600 0"/>
-                </v:formulas>
-                <v:path o:extrusionok="f" gradientshapeok="t" o:connecttype="rect"/>
-                <o:lock v:ext="edit" aspectratio="t"/>
-              </v:shapetype>
-              <v:shape id="shape_0" stroked="f" style="position:absolute;margin-left:0pt;margin-top:-195.65pt;width:329.35pt;height:195.55pt;mso-position-vertical:top" type="shapetype_75">
-                <v:imagedata r:id="rId2" o:detectmouseclick="t"/>
-                <w10:wrap type="none"/>
-                <v:stroke color="#3465a4" joinstyle="round" endcap="flat"/>
-              </v:shape>
-            </w:pict>
-          </mc:Fallback>
-        </mc:AlternateContent>
+        <w:drawing>
+          <wp:inline distT="0" distB="0" distL="0" distR="0">
+            <wp:extent cx="4184015" cy="2484755"/>
+            <wp:effectExtent l="0" t="0" r="0" b="0"/>
+            <wp:docPr id="1" name="Изображение1" descr=""/>
+            <wp:cNvGraphicFramePr>
+              <a:graphicFrameLocks xmlns:a="http://schemas.openxmlformats.org/drawingml/2006/main" noChangeAspect="1"/>
+            </wp:cNvGraphicFramePr>
+            <a:graphic xmlns:a="http://schemas.openxmlformats.org/drawingml/2006/main">
+              <a:graphicData uri="http://schemas.openxmlformats.org/drawingml/2006/picture">
+                <pic:pic xmlns:pic="http://schemas.openxmlformats.org/drawingml/2006/picture">
+                  <pic:nvPicPr>
+                    <pic:cNvPr id="1" name="Изображение1" descr=""/>
+                    <pic:cNvPicPr>
+                      <a:picLocks noChangeAspect="1" noChangeArrowheads="1"/>
+                    </pic:cNvPicPr>
+                  </pic:nvPicPr>
+                  <pic:blipFill>
+                    <a:blip r:embed="rId2"/>
+                    <a:stretch>
+                      <a:fillRect/>
+                    </a:stretch>
+                  </pic:blipFill>
+                  <pic:spPr bwMode="auto">
+                    <a:xfrm>
+                      <a:off x="0" y="0"/>
+                      <a:ext cx="4184015" cy="2484755"/>
+                    </a:xfrm>
+                    <a:prstGeom prst="rect">
+                      <a:avLst/>
+                    </a:prstGeom>
+                  </pic:spPr>
+                </pic:pic>
+              </a:graphicData>
+            </a:graphic>
+          </wp:inline>
+        </w:drawing>
       </w:r>
     </w:p>
     <w:p>
@@ -5021,52 +5074,43 @@
       </w:pPr>
       <w:r>
         <w:rPr/>
-        <mc:AlternateContent>
-          <mc:Choice Requires="wps">
-            <w:drawing>
-              <wp:inline distT="0" distB="0" distL="0" distR="0">
-                <wp:extent cx="3399155" cy="2355215"/>
-                <wp:effectExtent l="0" t="0" r="0" b="0"/>
-                <wp:docPr id="4" name=""/>
-                <a:graphic xmlns:a="http://schemas.openxmlformats.org/drawingml/2006/main">
-                  <a:graphicData uri="http://schemas.openxmlformats.org/drawingml/2006/picture">
-                    <pic:pic xmlns:pic="http://schemas.openxmlformats.org/drawingml/2006/picture">
-                      <pic:nvPicPr>
-                        <pic:cNvPr id="1" name="" descr=""/>
-                        <pic:cNvPicPr/>
-                      </pic:nvPicPr>
-                      <pic:blipFill>
-                        <a:blip r:embed="rId5"/>
-                        <a:stretch/>
-                      </pic:blipFill>
-                      <pic:spPr>
-                        <a:xfrm>
-                          <a:off x="0" y="0"/>
-                          <a:ext cx="3398400" cy="2354760"/>
-                        </a:xfrm>
-                        <a:prstGeom prst="rect">
-                          <a:avLst/>
-                        </a:prstGeom>
-                        <a:ln>
-                          <a:noFill/>
-                        </a:ln>
-                      </pic:spPr>
-                    </pic:pic>
-                  </a:graphicData>
-                </a:graphic>
-              </wp:inline>
-            </w:drawing>
-          </mc:Choice>
-          <mc:Fallback>
-            <w:pict>
-              <v:shape id="shape_0" stroked="f" style="position:absolute;margin-left:0pt;margin-top:-185.45pt;width:267.55pt;height:185.35pt;mso-position-vertical:top" type="shapetype_75">
-                <v:imagedata r:id="rId5" o:detectmouseclick="t"/>
-                <w10:wrap type="none"/>
-                <v:stroke color="#3465a4" joinstyle="round" endcap="flat"/>
-              </v:shape>
-            </w:pict>
-          </mc:Fallback>
-        </mc:AlternateContent>
+        <w:drawing>
+          <wp:inline distT="0" distB="0" distL="0" distR="0">
+            <wp:extent cx="3399155" cy="2355215"/>
+            <wp:effectExtent l="0" t="0" r="0" b="0"/>
+            <wp:docPr id="4" name="Изображение2" descr=""/>
+            <wp:cNvGraphicFramePr>
+              <a:graphicFrameLocks xmlns:a="http://schemas.openxmlformats.org/drawingml/2006/main" noChangeAspect="1"/>
+            </wp:cNvGraphicFramePr>
+            <a:graphic xmlns:a="http://schemas.openxmlformats.org/drawingml/2006/main">
+              <a:graphicData uri="http://schemas.openxmlformats.org/drawingml/2006/picture">
+                <pic:pic xmlns:pic="http://schemas.openxmlformats.org/drawingml/2006/picture">
+                  <pic:nvPicPr>
+                    <pic:cNvPr id="4" name="Изображение2" descr=""/>
+                    <pic:cNvPicPr>
+                      <a:picLocks noChangeAspect="1" noChangeArrowheads="1"/>
+                    </pic:cNvPicPr>
+                  </pic:nvPicPr>
+                  <pic:blipFill>
+                    <a:blip r:embed="rId5"/>
+                    <a:stretch>
+                      <a:fillRect/>
+                    </a:stretch>
+                  </pic:blipFill>
+                  <pic:spPr bwMode="auto">
+                    <a:xfrm>
+                      <a:off x="0" y="0"/>
+                      <a:ext cx="3399155" cy="2355215"/>
+                    </a:xfrm>
+                    <a:prstGeom prst="rect">
+                      <a:avLst/>
+                    </a:prstGeom>
+                  </pic:spPr>
+                </pic:pic>
+              </a:graphicData>
+            </a:graphic>
+          </wp:inline>
+        </w:drawing>
       </w:r>
     </w:p>
     <w:p>
@@ -5123,52 +5167,43 @@
       </w:r>
       <w:r>
         <w:rPr/>
-        <mc:AlternateContent>
-          <mc:Choice Requires="wps">
-            <w:drawing>
-              <wp:inline distT="0" distB="0" distL="0" distR="0">
-                <wp:extent cx="3825875" cy="2842895"/>
-                <wp:effectExtent l="0" t="0" r="0" b="0"/>
-                <wp:docPr id="5" name=""/>
-                <a:graphic xmlns:a="http://schemas.openxmlformats.org/drawingml/2006/main">
-                  <a:graphicData uri="http://schemas.openxmlformats.org/drawingml/2006/picture">
-                    <pic:pic xmlns:pic="http://schemas.openxmlformats.org/drawingml/2006/picture">
-                      <pic:nvPicPr>
-                        <pic:cNvPr id="2" name="" descr=""/>
-                        <pic:cNvPicPr/>
-                      </pic:nvPicPr>
-                      <pic:blipFill>
-                        <a:blip r:embed="rId6"/>
-                        <a:stretch/>
-                      </pic:blipFill>
-                      <pic:spPr>
-                        <a:xfrm>
-                          <a:off x="0" y="0"/>
-                          <a:ext cx="3825360" cy="2842200"/>
-                        </a:xfrm>
-                        <a:prstGeom prst="rect">
-                          <a:avLst/>
-                        </a:prstGeom>
-                        <a:ln>
-                          <a:noFill/>
-                        </a:ln>
-                      </pic:spPr>
-                    </pic:pic>
-                  </a:graphicData>
-                </a:graphic>
-              </wp:inline>
-            </w:drawing>
-          </mc:Choice>
-          <mc:Fallback>
-            <w:pict>
-              <v:shape id="shape_0" stroked="f" style="position:absolute;margin-left:0pt;margin-top:-223.85pt;width:301.15pt;height:223.75pt;mso-position-vertical:top" type="shapetype_75">
-                <v:imagedata r:id="rId6" o:detectmouseclick="t"/>
-                <w10:wrap type="none"/>
-                <v:stroke color="#3465a4" joinstyle="round" endcap="flat"/>
-              </v:shape>
-            </w:pict>
-          </mc:Fallback>
-        </mc:AlternateContent>
+        <w:drawing>
+          <wp:inline distT="0" distB="0" distL="0" distR="0">
+            <wp:extent cx="3825875" cy="2842895"/>
+            <wp:effectExtent l="0" t="0" r="0" b="0"/>
+            <wp:docPr id="5" name="Изображение3" descr=""/>
+            <wp:cNvGraphicFramePr>
+              <a:graphicFrameLocks xmlns:a="http://schemas.openxmlformats.org/drawingml/2006/main" noChangeAspect="1"/>
+            </wp:cNvGraphicFramePr>
+            <a:graphic xmlns:a="http://schemas.openxmlformats.org/drawingml/2006/main">
+              <a:graphicData uri="http://schemas.openxmlformats.org/drawingml/2006/picture">
+                <pic:pic xmlns:pic="http://schemas.openxmlformats.org/drawingml/2006/picture">
+                  <pic:nvPicPr>
+                    <pic:cNvPr id="5" name="Изображение3" descr=""/>
+                    <pic:cNvPicPr>
+                      <a:picLocks noChangeAspect="1" noChangeArrowheads="1"/>
+                    </pic:cNvPicPr>
+                  </pic:nvPicPr>
+                  <pic:blipFill>
+                    <a:blip r:embed="rId6"/>
+                    <a:stretch>
+                      <a:fillRect/>
+                    </a:stretch>
+                  </pic:blipFill>
+                  <pic:spPr bwMode="auto">
+                    <a:xfrm>
+                      <a:off x="0" y="0"/>
+                      <a:ext cx="3825875" cy="2842895"/>
+                    </a:xfrm>
+                    <a:prstGeom prst="rect">
+                      <a:avLst/>
+                    </a:prstGeom>
+                  </pic:spPr>
+                </pic:pic>
+              </a:graphicData>
+            </a:graphic>
+          </wp:inline>
+        </w:drawing>
       </w:r>
       <w:r>
         <w:rPr>
@@ -14252,7 +14287,7 @@
         <w:docPartGallery w:val="Page Numbers (Bottom of Page)"/>
         <w:docPartUnique w:val="true"/>
       </w:docPartObj>
-      <w:id w:val="1694514240"/>
+      <w:id w:val="336452866"/>
     </w:sdtPr>
     <w:sdtContent>
       <w:p>
@@ -15587,12 +15622,12 @@
       <w:textAlignment w:val="baseline"/>
     </w:pPr>
     <w:rPr>
-      <w:rFonts w:eastAsia="SimSun" w:cs="Mangal" w:ascii="Times New Roman" w:hAnsi="Times New Roman"/>
+      <w:rFonts w:ascii="Times New Roman" w:hAnsi="Times New Roman" w:eastAsia="SimSun" w:cs="Mangal"/>
       <w:color w:val="auto"/>
       <w:kern w:val="2"/>
       <w:sz w:val="24"/>
       <w:szCs w:val="24"/>
-      <w:lang w:eastAsia="zh-CN" w:bidi="hi-IN" w:val="ru-RU"/>
+      <w:lang w:val="ru-RU" w:eastAsia="zh-CN" w:bidi="hi-IN"/>
     </w:rPr>
   </w:style>
   <w:style w:type="paragraph" w:styleId="NoSpacing">
@@ -15608,12 +15643,12 @@
       <w:textAlignment w:val="baseline"/>
     </w:pPr>
     <w:rPr>
-      <w:rFonts w:eastAsia="SimSun" w:cs="Mangal" w:ascii="Times New Roman" w:hAnsi="Times New Roman"/>
+      <w:rFonts w:ascii="Times New Roman" w:hAnsi="Times New Roman" w:eastAsia="SimSun" w:cs="Mangal"/>
       <w:color w:val="auto"/>
       <w:kern w:val="2"/>
       <w:sz w:val="24"/>
       <w:szCs w:val="24"/>
-      <w:lang w:eastAsia="zh-CN" w:bidi="hi-IN" w:val="ru-RU"/>
+      <w:lang w:val="ru-RU" w:eastAsia="zh-CN" w:bidi="hi-IN"/>
     </w:rPr>
   </w:style>
   <w:style w:type="paragraph" w:styleId="Style26" w:customStyle="1">
@@ -15751,6 +15786,19 @@
     <w:qFormat/>
     <w:pPr/>
     <w:rPr/>
+  </w:style>
+  <w:style w:type="paragraph" w:styleId="Style28">
+    <w:name w:val="Заголовок таблицы"/>
+    <w:basedOn w:val="Style26"/>
+    <w:qFormat/>
+    <w:pPr>
+      <w:suppressLineNumbers/>
+      <w:jc w:val="center"/>
+    </w:pPr>
+    <w:rPr>
+      <w:b/>
+      <w:bCs/>
+    </w:rPr>
   </w:style>
   <w:style w:type="numbering" w:styleId="NoList" w:default="1">
     <w:name w:val="No List"/>

</xml_diff>